<commit_message>
Final changes before PR to main
</commit_message>
<xml_diff>
--- a/SG3-Devices/SupplReqs.docx
+++ b/SG3-Devices/SupplReqs.docx
@@ -793,293 +793,6 @@
             <w:pPr>
               <w:pStyle w:val="Sidfot"/>
               <w:spacing w:before="120" w:after="120"/>
-              <w:jc w:val="center"/>
-            </w:pPr>
-            <w:r>
-              <w:t>Essential</w:t>
-            </w:r>
-          </w:p>
-        </w:tc>
-      </w:tr>
-      <w:tr>
-        <w:trPr>
-          <w:trHeight w:val="546"/>
-        </w:trPr>
-        <w:tc>
-          <w:tcPr>
-            <w:tcW w:w="2880" w:type="pct"/>
-          </w:tcPr>
-          <w:p>
-            <w:pPr>
-              <w:autoSpaceDE w:val="0"/>
-              <w:autoSpaceDN w:val="0"/>
-              <w:adjustRightInd w:val="0"/>
-              <w:spacing w:before="120" w:after="120"/>
-              <w:rPr>
-                <w:lang w:val="en-GB"/>
-              </w:rPr>
-            </w:pPr>
-            <w:r>
-              <w:rPr>
-                <w:lang w:val="en-GB"/>
-              </w:rPr>
-              <w:t>S</w:t>
-            </w:r>
-            <w:r>
-              <w:rPr>
-                <w:lang w:val="en-GB"/>
-              </w:rPr>
-              <w:t xml:space="preserve">7. </w:t>
-            </w:r>
-            <w:r>
-              <w:rPr>
-                <w:lang w:val="en-GB"/>
-              </w:rPr>
-              <w:t>Programming language</w:t>
-            </w:r>
-          </w:p>
-        </w:tc>
-        <w:tc>
-          <w:tcPr>
-            <w:tcW w:w="2120" w:type="pct"/>
-          </w:tcPr>
-          <w:p>
-            <w:pPr>
-              <w:pStyle w:val="Sidfot"/>
-              <w:spacing w:before="120" w:after="120"/>
-              <w:jc w:val="center"/>
-            </w:pPr>
-            <w:r>
-              <w:t>Optional</w:t>
-            </w:r>
-          </w:p>
-        </w:tc>
-      </w:tr>
-      <w:tr>
-        <w:trPr>
-          <w:trHeight w:val="546"/>
-        </w:trPr>
-        <w:tc>
-          <w:tcPr>
-            <w:tcW w:w="2880" w:type="pct"/>
-          </w:tcPr>
-          <w:p>
-            <w:pPr>
-              <w:autoSpaceDE w:val="0"/>
-              <w:autoSpaceDN w:val="0"/>
-              <w:adjustRightInd w:val="0"/>
-              <w:spacing w:before="120" w:after="120"/>
-              <w:rPr>
-                <w:lang w:val="en-GB"/>
-              </w:rPr>
-            </w:pPr>
-            <w:r>
-              <w:rPr>
-                <w:lang w:val="en-GB"/>
-              </w:rPr>
-              <w:t>S1. Scalability - UI Distribution</w:t>
-            </w:r>
-          </w:p>
-        </w:tc>
-        <w:tc>
-          <w:tcPr>
-            <w:tcW w:w="2120" w:type="pct"/>
-          </w:tcPr>
-          <w:p>
-            <w:pPr>
-              <w:pStyle w:val="Sidfot"/>
-              <w:spacing w:before="120" w:after="120"/>
-              <w:jc w:val="center"/>
-            </w:pPr>
-            <w:r>
-              <w:t>Essential</w:t>
-            </w:r>
-          </w:p>
-        </w:tc>
-      </w:tr>
-      <w:tr>
-        <w:trPr>
-          <w:trHeight w:val="546"/>
-        </w:trPr>
-        <w:tc>
-          <w:tcPr>
-            <w:tcW w:w="2880" w:type="pct"/>
-          </w:tcPr>
-          <w:p>
-            <w:pPr>
-              <w:autoSpaceDE w:val="0"/>
-              <w:autoSpaceDN w:val="0"/>
-              <w:adjustRightInd w:val="0"/>
-              <w:spacing w:before="120" w:after="120"/>
-              <w:rPr>
-                <w:lang w:val="en-GB"/>
-              </w:rPr>
-            </w:pPr>
-            <w:r>
-              <w:rPr>
-                <w:lang w:val="en-GB"/>
-              </w:rPr>
-              <w:t>S2. Interoperability - Protocol Adherence</w:t>
-            </w:r>
-          </w:p>
-        </w:tc>
-        <w:tc>
-          <w:tcPr>
-            <w:tcW w:w="2120" w:type="pct"/>
-          </w:tcPr>
-          <w:p>
-            <w:pPr>
-              <w:pStyle w:val="Sidfot"/>
-              <w:spacing w:before="120" w:after="120"/>
-              <w:jc w:val="center"/>
-            </w:pPr>
-            <w:r>
-              <w:t>Essential</w:t>
-            </w:r>
-          </w:p>
-        </w:tc>
-      </w:tr>
-      <w:tr>
-        <w:trPr>
-          <w:trHeight w:val="546"/>
-        </w:trPr>
-        <w:tc>
-          <w:tcPr>
-            <w:tcW w:w="5306" w:type="dxa"/>
-          </w:tcPr>
-          <w:p>
-            <w:pPr>
-              <w:rPr>
-                <w:lang w:val="en-GB"/>
-              </w:rPr>
-            </w:pPr>
-            <w:r>
-              <w:rPr>
-                <w:lang w:val="en-GB"/>
-              </w:rPr>
-              <w:t>S3. Reliability - Simulation Stability</w:t>
-            </w:r>
-          </w:p>
-        </w:tc>
-        <w:tc>
-          <w:tcPr>
-            <w:tcW w:w="3906" w:type="dxa"/>
-          </w:tcPr>
-          <w:p>
-            <w:pPr>
-              <w:pStyle w:val="Sidfot"/>
-              <w:jc w:val="center"/>
-            </w:pPr>
-            <w:r>
-              <w:t>Essential</w:t>
-            </w:r>
-          </w:p>
-        </w:tc>
-      </w:tr>
-      <w:tr>
-        <w:trPr>
-          <w:trHeight w:val="546"/>
-        </w:trPr>
-        <w:tc>
-          <w:tcPr>
-            <w:tcW w:w="5306" w:type="dxa"/>
-          </w:tcPr>
-          <w:p>
-            <w:pPr>
-              <w:rPr>
-                <w:lang w:val="en-GB"/>
-              </w:rPr>
-            </w:pPr>
-            <w:r>
-              <w:rPr>
-                <w:lang w:val="en-GB"/>
-              </w:rPr>
-              <w:t>S4. Portability - Microcontroller Integration</w:t>
-            </w:r>
-          </w:p>
-        </w:tc>
-        <w:tc>
-          <w:tcPr>
-            <w:tcW w:w="3906" w:type="dxa"/>
-          </w:tcPr>
-          <w:p>
-            <w:pPr>
-              <w:pStyle w:val="Sidfot"/>
-              <w:jc w:val="center"/>
-            </w:pPr>
-            <w:r>
-              <w:t>Desirable</w:t>
-            </w:r>
-          </w:p>
-        </w:tc>
-      </w:tr>
-      <w:tr>
-        <w:trPr>
-          <w:trHeight w:val="546"/>
-        </w:trPr>
-        <w:tc>
-          <w:tcPr>
-            <w:tcW w:w="5306" w:type="dxa"/>
-          </w:tcPr>
-          <w:p>
-            <w:pPr>
-              <w:rPr>
-                <w:lang w:val="en-GB"/>
-              </w:rPr>
-            </w:pPr>
-            <w:r>
-              <w:rPr>
-                <w:lang w:val="en-GB"/>
-              </w:rPr>
-              <w:t>S5. Performance - Response Latency</w:t>
-            </w:r>
-          </w:p>
-        </w:tc>
-        <w:tc>
-          <w:tcPr>
-            <w:tcW w:w="3906" w:type="dxa"/>
-          </w:tcPr>
-          <w:p>
-            <w:pPr>
-              <w:pStyle w:val="Sidfot"/>
-              <w:jc w:val="center"/>
-            </w:pPr>
-            <w:r>
-              <w:t>Desirable</w:t>
-            </w:r>
-          </w:p>
-        </w:tc>
-      </w:tr>
-      <w:tr>
-        <w:trPr>
-          <w:trHeight w:val="546"/>
-        </w:trPr>
-        <w:tc>
-          <w:tcPr>
-            <w:tcW w:w="5306" w:type="dxa"/>
-          </w:tcPr>
-          <w:p>
-            <w:pPr>
-              <w:rPr>
-                <w:lang w:val="en-GB"/>
-              </w:rPr>
-            </w:pPr>
-            <w:r>
-              <w:rPr>
-                <w:lang w:val="en-GB"/>
-              </w:rPr>
-              <w:lastRenderedPageBreak/>
-              <w:t>S6. Design Language - UML Documentation</w:t>
-            </w:r>
-          </w:p>
-        </w:tc>
-        <w:tc>
-          <w:tcPr>
-            <w:tcW w:w="3906" w:type="dxa"/>
-          </w:tcPr>
-          <w:p>
-            <w:pPr>
-              <w:pStyle w:val="Sidfot"/>
               <w:jc w:val="center"/>
             </w:pPr>
             <w:r>

</xml_diff>